<commit_message>
Actualizado TFM con carga ETL
</commit_message>
<xml_diff>
--- a/Rendimiento de bases de datos en modelos orientados a dominios funcionales_DNI53432485N_DHS.docx
+++ b/Rendimiento de bases de datos en modelos orientados a dominios funcionales_DNI53432485N_DHS.docx
@@ -11068,14 +11068,27 @@
       <w:r>
         <w:t xml:space="preserve">Ilustración </w:t>
       </w:r>
-      <w:fldSimple w:instr=" SEQ Ilustración \* ARABIC ">
-        <w:r>
-          <w:rPr>
-            <w:noProof/>
-          </w:rPr>
-          <w:t>1</w:t>
-        </w:r>
-      </w:fldSimple>
+      <w:r>
+        <w:fldChar w:fldCharType="begin"/>
+      </w:r>
+      <w:r>
+        <w:instrText xml:space="preserve"> SEQ Ilustración \* ARABIC </w:instrText>
+      </w:r>
+      <w:r>
+        <w:fldChar w:fldCharType="separate"/>
+      </w:r>
+      <w:r>
+        <w:rPr>
+          <w:noProof/>
+        </w:rPr>
+        <w:t>1</w:t>
+      </w:r>
+      <w:r>
+        <w:rPr>
+          <w:noProof/>
+        </w:rPr>
+        <w:fldChar w:fldCharType="end"/>
+      </w:r>
       <w:r>
         <w:t xml:space="preserve">. Ranking de las BBDD más demandadas en 2020. </w:t>
       </w:r>
@@ -12807,14 +12820,27 @@
       <w:r>
         <w:t xml:space="preserve">Ilustración </w:t>
       </w:r>
-      <w:fldSimple w:instr=" SEQ Ilustración \* ARABIC ">
-        <w:r>
-          <w:rPr>
-            <w:noProof/>
-          </w:rPr>
-          <w:t>2</w:t>
-        </w:r>
-      </w:fldSimple>
+      <w:r>
+        <w:fldChar w:fldCharType="begin"/>
+      </w:r>
+      <w:r>
+        <w:instrText xml:space="preserve"> SEQ Ilustración \* ARABIC </w:instrText>
+      </w:r>
+      <w:r>
+        <w:fldChar w:fldCharType="separate"/>
+      </w:r>
+      <w:r>
+        <w:rPr>
+          <w:noProof/>
+        </w:rPr>
+        <w:t>2</w:t>
+      </w:r>
+      <w:r>
+        <w:rPr>
+          <w:noProof/>
+        </w:rPr>
+        <w:fldChar w:fldCharType="end"/>
+      </w:r>
       <w:r>
         <w:t xml:space="preserve"> Ejemplo de estructura BBDD columnar</w:t>
       </w:r>
@@ -13772,14 +13798,27 @@
       <w:r>
         <w:t xml:space="preserve">Tabla </w:t>
       </w:r>
-      <w:fldSimple w:instr=" SEQ Tabla \* ARABIC ">
-        <w:r>
-          <w:rPr>
-            <w:noProof/>
-          </w:rPr>
-          <w:t>1</w:t>
-        </w:r>
-      </w:fldSimple>
+      <w:r>
+        <w:fldChar w:fldCharType="begin"/>
+      </w:r>
+      <w:r>
+        <w:instrText xml:space="preserve"> SEQ Tabla \* ARABIC </w:instrText>
+      </w:r>
+      <w:r>
+        <w:fldChar w:fldCharType="separate"/>
+      </w:r>
+      <w:r>
+        <w:rPr>
+          <w:noProof/>
+        </w:rPr>
+        <w:t>1</w:t>
+      </w:r>
+      <w:r>
+        <w:rPr>
+          <w:noProof/>
+        </w:rPr>
+        <w:fldChar w:fldCharType="end"/>
+      </w:r>
       <w:r>
         <w:t xml:space="preserve">. </w:t>
       </w:r>
@@ -14633,217 +14672,62 @@
           <w:lang w:eastAsia="es-ES"/>
         </w:rPr>
       </w:pPr>
+      <w:bookmarkStart w:id="60" w:name="_GoBack"/>
       <w:r>
         <w:rPr>
           <w:b/>
           <w:lang w:eastAsia="es-ES"/>
         </w:rPr>
-        <w:t>Consulta</w:t>
-      </w:r>
-      <w:r>
-        <w:rPr>
-          <w:b/>
-          <w:lang w:eastAsia="es-ES"/>
-        </w:rPr>
-        <w:t xml:space="preserve"> </w:t>
-      </w:r>
-      <w:r>
-        <w:rPr>
-          <w:lang w:eastAsia="es-ES"/>
-        </w:rPr>
-        <w:t xml:space="preserve">de </w:t>
-      </w:r>
-      <w:r>
-        <w:rPr>
-          <w:lang w:eastAsia="es-ES"/>
-        </w:rPr>
-        <w:t xml:space="preserve">todos los atributos de </w:t>
-      </w:r>
-      <w:r>
-        <w:rPr>
-          <w:lang w:eastAsia="es-ES"/>
-        </w:rPr>
-        <w:t>cuentas</w:t>
-      </w:r>
-      <w:r>
-        <w:rPr>
-          <w:lang w:eastAsia="es-ES"/>
-        </w:rPr>
-        <w:t xml:space="preserve"> (</w:t>
+        <w:t>Carga masiva como parte de proceso ETL</w:t>
+      </w:r>
+      <w:bookmarkEnd w:id="60"/>
+      <w:r>
+        <w:rPr>
+          <w:lang w:eastAsia="es-ES"/>
+        </w:rPr>
+        <w:t xml:space="preserve">: Como medida de rendimiento de procesos habituales </w:t>
       </w:r>
       <w:proofErr w:type="spellStart"/>
       <w:r>
         <w:rPr>
-          <w:i/>
-          <w:lang w:eastAsia="es-ES"/>
-        </w:rPr>
-        <w:t>Current</w:t>
-      </w:r>
-      <w:r>
-        <w:rPr>
-          <w:i/>
-          <w:lang w:eastAsia="es-ES"/>
-        </w:rPr>
-        <w:t>Account</w:t>
+          <w:lang w:eastAsia="es-ES"/>
+        </w:rPr>
+        <w:t>batch</w:t>
       </w:r>
       <w:proofErr w:type="spellEnd"/>
       <w:r>
         <w:rPr>
           <w:lang w:eastAsia="es-ES"/>
         </w:rPr>
-        <w:t>)</w:t>
-      </w:r>
-      <w:r>
-        <w:rPr>
-          <w:lang w:eastAsia="es-ES"/>
-        </w:rPr>
-        <w:t xml:space="preserve">, </w:t>
-      </w:r>
-      <w:r>
-        <w:rPr>
-          <w:lang w:eastAsia="es-ES"/>
-        </w:rPr>
-        <w:t>saldo (</w:t>
+        <w:t xml:space="preserve"> en entidades bancarias, tomando recursos de diferentes fuentes en formato fichero, se realizará una carga de mas de 1 </w:t>
       </w:r>
       <w:proofErr w:type="spellStart"/>
-      <w:proofErr w:type="gramStart"/>
-      <w:r>
-        <w:rPr>
-          <w:i/>
-          <w:lang w:eastAsia="es-ES"/>
-        </w:rPr>
-        <w:t>PositionKeeping</w:t>
+      <w:r>
+        <w:rPr>
+          <w:lang w:eastAsia="es-ES"/>
+        </w:rPr>
+        <w:t>millon</w:t>
       </w:r>
       <w:proofErr w:type="spellEnd"/>
       <w:r>
         <w:rPr>
-          <w:i/>
-          <w:lang w:eastAsia="es-ES"/>
-        </w:rPr>
-        <w:t>.</w:t>
-      </w:r>
-      <w:r>
-        <w:rPr>
-          <w:i/>
-          <w:lang w:eastAsia="es-ES"/>
-        </w:rPr>
-        <w:t>[</w:t>
-      </w:r>
-      <w:proofErr w:type="gramEnd"/>
-      <w:r>
-        <w:rPr>
-          <w:i/>
-          <w:lang w:eastAsia="es-ES"/>
-        </w:rPr>
-        <w:t>Amount</w:t>
-      </w:r>
-      <w:r>
-        <w:rPr>
-          <w:i/>
-          <w:lang w:eastAsia="es-ES"/>
-        </w:rPr>
-        <w:t>]</w:t>
-      </w:r>
-      <w:r>
-        <w:rPr>
-          <w:i/>
-          <w:lang w:eastAsia="es-ES"/>
-        </w:rPr>
-        <w:t>.</w:t>
-      </w:r>
-      <w:r>
-        <w:rPr>
-          <w:i/>
-          <w:lang w:eastAsia="es-ES"/>
-        </w:rPr>
-        <w:t>A</w:t>
-      </w:r>
-      <w:r>
-        <w:rPr>
-          <w:i/>
-          <w:lang w:eastAsia="es-ES"/>
-        </w:rPr>
-        <w:t>mount</w:t>
-      </w:r>
-      <w:r>
-        <w:rPr>
-          <w:lang w:eastAsia="es-ES"/>
-        </w:rPr>
-        <w:t>)</w:t>
-      </w:r>
-      <w:r>
-        <w:rPr>
-          <w:lang w:eastAsia="es-ES"/>
-        </w:rPr>
-        <w:t xml:space="preserve"> de cada una de ellas </w:t>
-      </w:r>
-      <w:r>
-        <w:rPr>
-          <w:lang w:eastAsia="es-ES"/>
-        </w:rPr>
-        <w:t xml:space="preserve">y </w:t>
-      </w:r>
-      <w:r>
-        <w:rPr>
-          <w:lang w:eastAsia="es-ES"/>
-        </w:rPr>
-        <w:t xml:space="preserve">listado de intervinientes relacionados </w:t>
-      </w:r>
-      <w:r>
-        <w:rPr>
-          <w:lang w:eastAsia="es-ES"/>
-        </w:rPr>
-        <w:t>(</w:t>
+          <w:lang w:eastAsia="es-ES"/>
+        </w:rPr>
+        <w:t xml:space="preserve"> de registros por esquemas relacionales, colecciones de documentos y </w:t>
       </w:r>
       <w:proofErr w:type="spellStart"/>
       <w:r>
         <w:rPr>
-          <w:i/>
-          <w:lang w:eastAsia="es-ES"/>
-        </w:rPr>
-        <w:t>CustomerProfile.</w:t>
-      </w:r>
-      <w:r>
-        <w:rPr>
-          <w:i/>
-          <w:lang w:eastAsia="es-ES"/>
-        </w:rPr>
-        <w:t>PartyId</w:t>
+          <w:lang w:eastAsia="es-ES"/>
+        </w:rPr>
+        <w:t>Keyspaces</w:t>
       </w:r>
       <w:proofErr w:type="spellEnd"/>
       <w:r>
         <w:rPr>
           <w:lang w:eastAsia="es-ES"/>
         </w:rPr>
-        <w:t xml:space="preserve"> y </w:t>
-      </w:r>
-      <w:proofErr w:type="spellStart"/>
-      <w:r>
-        <w:rPr>
-          <w:i/>
-          <w:lang w:eastAsia="es-ES"/>
-        </w:rPr>
-        <w:t>CustomerProfile.</w:t>
-      </w:r>
-      <w:r>
-        <w:rPr>
-          <w:i/>
-          <w:lang w:eastAsia="es-ES"/>
-        </w:rPr>
-        <w:t>FullLegalName</w:t>
-      </w:r>
-      <w:proofErr w:type="spellEnd"/>
-      <w:r>
-        <w:rPr>
-          <w:lang w:eastAsia="es-ES"/>
-        </w:rPr>
-        <w:t>)</w:t>
-      </w:r>
-      <w:r>
-        <w:rPr>
-          <w:lang w:eastAsia="es-ES"/>
-        </w:rPr>
-        <w:t xml:space="preserve">.  </w:t>
+        <w:t xml:space="preserve"> del modelo columnar.</w:t>
       </w:r>
     </w:p>
     <w:p>
@@ -14873,13 +14757,38 @@
           <w:b/>
           <w:lang w:eastAsia="es-ES"/>
         </w:rPr>
-        <w:t>Modificación de agregado de varios dominios</w:t>
-      </w:r>
-      <w:r>
-        <w:rPr>
-          <w:lang w:eastAsia="es-ES"/>
-        </w:rPr>
-        <w:t>: Modificación del campo “</w:t>
+        <w:t>Consulta</w:t>
+      </w:r>
+      <w:r>
+        <w:rPr>
+          <w:b/>
+          <w:lang w:eastAsia="es-ES"/>
+        </w:rPr>
+        <w:t xml:space="preserve"> </w:t>
+      </w:r>
+      <w:r>
+        <w:rPr>
+          <w:lang w:eastAsia="es-ES"/>
+        </w:rPr>
+        <w:t xml:space="preserve">de </w:t>
+      </w:r>
+      <w:r>
+        <w:rPr>
+          <w:lang w:eastAsia="es-ES"/>
+        </w:rPr>
+        <w:t xml:space="preserve">todos los atributos de </w:t>
+      </w:r>
+      <w:r>
+        <w:rPr>
+          <w:lang w:eastAsia="es-ES"/>
+        </w:rPr>
+        <w:t>cuentas</w:t>
+      </w:r>
+      <w:r>
+        <w:rPr>
+          <w:lang w:eastAsia="es-ES"/>
+        </w:rPr>
+        <w:t xml:space="preserve"> (</w:t>
       </w:r>
       <w:proofErr w:type="spellStart"/>
       <w:r>
@@ -14887,59 +14796,33 @@
           <w:i/>
           <w:lang w:eastAsia="es-ES"/>
         </w:rPr>
-        <w:t>Currency_Code</w:t>
+        <w:t>Current</w:t>
+      </w:r>
+      <w:r>
+        <w:rPr>
+          <w:i/>
+          <w:lang w:eastAsia="es-ES"/>
+        </w:rPr>
+        <w:t>Account</w:t>
       </w:r>
       <w:proofErr w:type="spellEnd"/>
       <w:r>
         <w:rPr>
           <w:lang w:eastAsia="es-ES"/>
         </w:rPr>
-        <w:t>” (</w:t>
-      </w:r>
-      <w:r>
-        <w:rPr>
-          <w:lang w:eastAsia="es-ES"/>
-        </w:rPr>
-        <w:t xml:space="preserve">código de </w:t>
-      </w:r>
-      <w:r>
-        <w:rPr>
-          <w:lang w:eastAsia="es-ES"/>
-        </w:rPr>
-        <w:t xml:space="preserve">divisa) a valor </w:t>
-      </w:r>
-      <w:r>
-        <w:rPr>
-          <w:i/>
-          <w:lang w:eastAsia="es-ES"/>
-        </w:rPr>
-        <w:t>“</w:t>
-      </w:r>
-      <w:r>
-        <w:rPr>
-          <w:i/>
-          <w:lang w:eastAsia="es-ES"/>
-        </w:rPr>
-        <w:t>GBP</w:t>
-      </w:r>
-      <w:r>
-        <w:rPr>
-          <w:i/>
-          <w:lang w:eastAsia="es-ES"/>
-        </w:rPr>
-        <w:t>”</w:t>
-      </w:r>
-      <w:r>
-        <w:rPr>
-          <w:lang w:eastAsia="es-ES"/>
-        </w:rPr>
-        <w:t xml:space="preserve"> de todos los </w:t>
-      </w:r>
-      <w:r>
-        <w:rPr>
-          <w:lang w:eastAsia="es-ES"/>
-        </w:rPr>
-        <w:t>balances (</w:t>
+        <w:t>)</w:t>
+      </w:r>
+      <w:r>
+        <w:rPr>
+          <w:lang w:eastAsia="es-ES"/>
+        </w:rPr>
+        <w:t xml:space="preserve">, </w:t>
+      </w:r>
+      <w:r>
+        <w:rPr>
+          <w:lang w:eastAsia="es-ES"/>
+        </w:rPr>
+        <w:t>saldo (</w:t>
       </w:r>
       <w:proofErr w:type="spellStart"/>
       <w:proofErr w:type="gramStart"/>
@@ -14948,12 +14831,107 @@
           <w:i/>
           <w:lang w:eastAsia="es-ES"/>
         </w:rPr>
-        <w:t>PositionKeeping.CreditLine.Currency.Code</w:t>
+        <w:t>PositionKeeping</w:t>
       </w:r>
       <w:proofErr w:type="spellEnd"/>
+      <w:r>
+        <w:rPr>
+          <w:i/>
+          <w:lang w:eastAsia="es-ES"/>
+        </w:rPr>
+        <w:t>.</w:t>
+      </w:r>
+      <w:r>
+        <w:rPr>
+          <w:i/>
+          <w:lang w:eastAsia="es-ES"/>
+        </w:rPr>
+        <w:t>[</w:t>
+      </w:r>
       <w:proofErr w:type="gramEnd"/>
       <w:r>
         <w:rPr>
+          <w:i/>
+          <w:lang w:eastAsia="es-ES"/>
+        </w:rPr>
+        <w:t>Amount</w:t>
+      </w:r>
+      <w:r>
+        <w:rPr>
+          <w:i/>
+          <w:lang w:eastAsia="es-ES"/>
+        </w:rPr>
+        <w:t>]</w:t>
+      </w:r>
+      <w:r>
+        <w:rPr>
+          <w:i/>
+          <w:lang w:eastAsia="es-ES"/>
+        </w:rPr>
+        <w:t>.</w:t>
+      </w:r>
+      <w:r>
+        <w:rPr>
+          <w:i/>
+          <w:lang w:eastAsia="es-ES"/>
+        </w:rPr>
+        <w:t>A</w:t>
+      </w:r>
+      <w:r>
+        <w:rPr>
+          <w:i/>
+          <w:lang w:eastAsia="es-ES"/>
+        </w:rPr>
+        <w:t>mount</w:t>
+      </w:r>
+      <w:r>
+        <w:rPr>
+          <w:lang w:eastAsia="es-ES"/>
+        </w:rPr>
+        <w:t>)</w:t>
+      </w:r>
+      <w:r>
+        <w:rPr>
+          <w:lang w:eastAsia="es-ES"/>
+        </w:rPr>
+        <w:t xml:space="preserve"> de cada una de ellas </w:t>
+      </w:r>
+      <w:r>
+        <w:rPr>
+          <w:lang w:eastAsia="es-ES"/>
+        </w:rPr>
+        <w:t xml:space="preserve">y </w:t>
+      </w:r>
+      <w:r>
+        <w:rPr>
+          <w:lang w:eastAsia="es-ES"/>
+        </w:rPr>
+        <w:t xml:space="preserve">listado de intervinientes relacionados </w:t>
+      </w:r>
+      <w:r>
+        <w:rPr>
+          <w:lang w:eastAsia="es-ES"/>
+        </w:rPr>
+        <w:t>(</w:t>
+      </w:r>
+      <w:proofErr w:type="spellStart"/>
+      <w:r>
+        <w:rPr>
+          <w:i/>
+          <w:lang w:eastAsia="es-ES"/>
+        </w:rPr>
+        <w:t>CustomerProfile.</w:t>
+      </w:r>
+      <w:r>
+        <w:rPr>
+          <w:i/>
+          <w:lang w:eastAsia="es-ES"/>
+        </w:rPr>
+        <w:t>PartyId</w:t>
+      </w:r>
+      <w:proofErr w:type="spellEnd"/>
+      <w:r>
+        <w:rPr>
           <w:lang w:eastAsia="es-ES"/>
         </w:rPr>
         <w:t xml:space="preserve"> y </w:t>
@@ -14964,7 +14942,14 @@
           <w:i/>
           <w:lang w:eastAsia="es-ES"/>
         </w:rPr>
-        <w:t>PositionKeeping.Amount.Currency.Code</w:t>
+        <w:t>CustomerProfile.</w:t>
+      </w:r>
+      <w:r>
+        <w:rPr>
+          <w:i/>
+          <w:lang w:eastAsia="es-ES"/>
+        </w:rPr>
+        <w:t>FullLegalName</w:t>
       </w:r>
       <w:proofErr w:type="spellEnd"/>
       <w:r>
@@ -14977,124 +14962,7 @@
         <w:rPr>
           <w:lang w:eastAsia="es-ES"/>
         </w:rPr>
-        <w:t xml:space="preserve"> de cuentas y balance cuyo campo </w:t>
-      </w:r>
-      <w:proofErr w:type="spellStart"/>
-      <w:r>
-        <w:rPr>
-          <w:i/>
-          <w:lang w:eastAsia="es-ES"/>
-        </w:rPr>
-        <w:t>CurrentAccount</w:t>
-      </w:r>
-      <w:proofErr w:type="spellEnd"/>
-      <w:r>
-        <w:rPr>
-          <w:i/>
-          <w:lang w:eastAsia="es-ES"/>
-        </w:rPr>
-        <w:t>.</w:t>
-      </w:r>
-      <w:r>
-        <w:rPr>
-          <w:i/>
-          <w:lang w:eastAsia="es-ES"/>
-        </w:rPr>
-        <w:t>[</w:t>
-      </w:r>
-      <w:proofErr w:type="spellStart"/>
-      <w:r>
-        <w:rPr>
-          <w:i/>
-          <w:lang w:eastAsia="es-ES"/>
-        </w:rPr>
-        <w:t>Account</w:t>
-      </w:r>
-      <w:r>
-        <w:rPr>
-          <w:i/>
-          <w:lang w:eastAsia="es-ES"/>
-        </w:rPr>
-        <w:t>Info</w:t>
-      </w:r>
-      <w:proofErr w:type="spellEnd"/>
-      <w:r>
-        <w:rPr>
-          <w:i/>
-          <w:lang w:eastAsia="es-ES"/>
-        </w:rPr>
-        <w:t>]</w:t>
-      </w:r>
-      <w:r>
-        <w:rPr>
-          <w:i/>
-          <w:lang w:eastAsia="es-ES"/>
-        </w:rPr>
-        <w:t>.</w:t>
-      </w:r>
-      <w:proofErr w:type="spellStart"/>
-      <w:r>
-        <w:rPr>
-          <w:i/>
-          <w:lang w:eastAsia="es-ES"/>
-        </w:rPr>
-        <w:t>SchemeName</w:t>
-      </w:r>
-      <w:proofErr w:type="spellEnd"/>
-      <w:r>
-        <w:rPr>
-          <w:lang w:eastAsia="es-ES"/>
-        </w:rPr>
-        <w:t xml:space="preserve"> </w:t>
-      </w:r>
-      <w:r>
-        <w:rPr>
-          <w:lang w:eastAsia="es-ES"/>
-        </w:rPr>
-        <w:t>cuyas primeras</w:t>
-      </w:r>
-      <w:r>
-        <w:rPr>
-          <w:lang w:eastAsia="es-ES"/>
-        </w:rPr>
-        <w:t xml:space="preserve"> tres</w:t>
-      </w:r>
-      <w:r>
-        <w:rPr>
-          <w:lang w:eastAsia="es-ES"/>
-        </w:rPr>
-        <w:t xml:space="preserve"> posiciones </w:t>
-      </w:r>
-      <w:r>
-        <w:rPr>
-          <w:lang w:eastAsia="es-ES"/>
-        </w:rPr>
-        <w:t xml:space="preserve">del registro </w:t>
-      </w:r>
-      <w:r>
-        <w:rPr>
-          <w:lang w:eastAsia="es-ES"/>
-        </w:rPr>
-        <w:t xml:space="preserve">sean </w:t>
-      </w:r>
-      <w:r>
-        <w:rPr>
-          <w:lang w:eastAsia="es-ES"/>
-        </w:rPr>
-        <w:t>“</w:t>
-      </w:r>
-      <w:r>
-        <w:rPr>
-          <w:i/>
-          <w:lang w:eastAsia="es-ES"/>
-        </w:rPr>
-        <w:t>UK.</w:t>
-      </w:r>
-      <w:r>
-        <w:rPr>
-          <w:lang w:eastAsia="es-ES"/>
-        </w:rPr>
-        <w:t>”.</w:t>
+        <w:t xml:space="preserve">.  </w:t>
       </w:r>
     </w:p>
     <w:p>
@@ -15122,36 +14990,15 @@
       <w:r>
         <w:rPr>
           <w:b/>
-          <w:bCs/>
-          <w:lang w:eastAsia="es-ES"/>
-        </w:rPr>
-        <w:t>I</w:t>
-      </w:r>
-      <w:r>
-        <w:rPr>
-          <w:b/>
-          <w:bCs/>
-          <w:lang w:eastAsia="es-ES"/>
-        </w:rPr>
-        <w:t>nserción de datos con distribución entre varios dominios</w:t>
-      </w:r>
-      <w:r>
-        <w:rPr>
-          <w:lang w:eastAsia="es-ES"/>
-        </w:rPr>
-        <w:t xml:space="preserve">: </w:t>
-      </w:r>
-      <w:r>
-        <w:rPr>
-          <w:lang w:eastAsia="es-ES"/>
-        </w:rPr>
-        <w:t>N</w:t>
-      </w:r>
-      <w:r>
-        <w:rPr>
-          <w:lang w:eastAsia="es-ES"/>
-        </w:rPr>
-        <w:t>uevo cliente y sus direcciones (</w:t>
+          <w:lang w:eastAsia="es-ES"/>
+        </w:rPr>
+        <w:t>Modificación de agregado de varios dominios</w:t>
+      </w:r>
+      <w:r>
+        <w:rPr>
+          <w:lang w:eastAsia="es-ES"/>
+        </w:rPr>
+        <w:t>: Modificación del campo “</w:t>
       </w:r>
       <w:proofErr w:type="spellStart"/>
       <w:r>
@@ -15159,15 +15006,59 @@
           <w:i/>
           <w:lang w:eastAsia="es-ES"/>
         </w:rPr>
-        <w:t>CustomerProfile</w:t>
+        <w:t>Currency_Code</w:t>
       </w:r>
       <w:proofErr w:type="spellEnd"/>
       <w:r>
         <w:rPr>
+          <w:lang w:eastAsia="es-ES"/>
+        </w:rPr>
+        <w:t>” (</w:t>
+      </w:r>
+      <w:r>
+        <w:rPr>
+          <w:lang w:eastAsia="es-ES"/>
+        </w:rPr>
+        <w:t xml:space="preserve">código de </w:t>
+      </w:r>
+      <w:r>
+        <w:rPr>
+          <w:lang w:eastAsia="es-ES"/>
+        </w:rPr>
+        <w:t xml:space="preserve">divisa) a valor </w:t>
+      </w:r>
+      <w:r>
+        <w:rPr>
           <w:i/>
           <w:lang w:eastAsia="es-ES"/>
         </w:rPr>
-        <w:t xml:space="preserve"> y </w:t>
+        <w:t>“</w:t>
+      </w:r>
+      <w:r>
+        <w:rPr>
+          <w:i/>
+          <w:lang w:eastAsia="es-ES"/>
+        </w:rPr>
+        <w:t>GBP</w:t>
+      </w:r>
+      <w:r>
+        <w:rPr>
+          <w:i/>
+          <w:lang w:eastAsia="es-ES"/>
+        </w:rPr>
+        <w:t>”</w:t>
+      </w:r>
+      <w:r>
+        <w:rPr>
+          <w:lang w:eastAsia="es-ES"/>
+        </w:rPr>
+        <w:t xml:space="preserve"> de todos los </w:t>
+      </w:r>
+      <w:r>
+        <w:rPr>
+          <w:lang w:eastAsia="es-ES"/>
+        </w:rPr>
+        <w:t>balances (</w:t>
       </w:r>
       <w:proofErr w:type="spellStart"/>
       <w:proofErr w:type="gramStart"/>
@@ -15176,24 +15067,44 @@
           <w:i/>
           <w:lang w:eastAsia="es-ES"/>
         </w:rPr>
-        <w:t>CustomerProfile</w:t>
+        <w:t>PositionKeeping.CreditLine.Currency.Code</w:t>
       </w:r>
       <w:proofErr w:type="spellEnd"/>
+      <w:proofErr w:type="gramEnd"/>
+      <w:r>
+        <w:rPr>
+          <w:lang w:eastAsia="es-ES"/>
+        </w:rPr>
+        <w:t xml:space="preserve"> y </w:t>
+      </w:r>
+      <w:proofErr w:type="spellStart"/>
       <w:r>
         <w:rPr>
           <w:i/>
           <w:lang w:eastAsia="es-ES"/>
         </w:rPr>
-        <w:t>.[</w:t>
+        <w:t>PositionKeeping.Amount.Currency.Code</w:t>
+      </w:r>
+      <w:proofErr w:type="spellEnd"/>
+      <w:r>
+        <w:rPr>
+          <w:lang w:eastAsia="es-ES"/>
+        </w:rPr>
+        <w:t>)</w:t>
+      </w:r>
+      <w:r>
+        <w:rPr>
+          <w:lang w:eastAsia="es-ES"/>
+        </w:rPr>
+        <w:t xml:space="preserve"> de cuentas y balance cuyo campo </w:t>
       </w:r>
       <w:proofErr w:type="spellStart"/>
-      <w:proofErr w:type="gramEnd"/>
       <w:r>
         <w:rPr>
           <w:i/>
           <w:lang w:eastAsia="es-ES"/>
         </w:rPr>
-        <w:t>Address</w:t>
+        <w:t>CurrentAccount</w:t>
       </w:r>
       <w:proofErr w:type="spellEnd"/>
       <w:r>
@@ -15201,13 +15112,44 @@
           <w:i/>
           <w:lang w:eastAsia="es-ES"/>
         </w:rPr>
+        <w:t>.</w:t>
+      </w:r>
+      <w:r>
+        <w:rPr>
+          <w:i/>
+          <w:lang w:eastAsia="es-ES"/>
+        </w:rPr>
+        <w:t>[</w:t>
+      </w:r>
+      <w:proofErr w:type="spellStart"/>
+      <w:r>
+        <w:rPr>
+          <w:i/>
+          <w:lang w:eastAsia="es-ES"/>
+        </w:rPr>
+        <w:t>Account</w:t>
+      </w:r>
+      <w:r>
+        <w:rPr>
+          <w:i/>
+          <w:lang w:eastAsia="es-ES"/>
+        </w:rPr>
+        <w:t>Info</w:t>
+      </w:r>
+      <w:proofErr w:type="spellEnd"/>
+      <w:r>
+        <w:rPr>
+          <w:i/>
+          <w:lang w:eastAsia="es-ES"/>
+        </w:rPr>
         <w:t>]</w:t>
       </w:r>
       <w:r>
         <w:rPr>
-          <w:lang w:eastAsia="es-ES"/>
-        </w:rPr>
-        <w:t>) y alta simultanea de cuenta nueva (</w:t>
+          <w:i/>
+          <w:lang w:eastAsia="es-ES"/>
+        </w:rPr>
+        <w:t>.</w:t>
       </w:r>
       <w:proofErr w:type="spellStart"/>
       <w:r>
@@ -15215,65 +15157,63 @@
           <w:i/>
           <w:lang w:eastAsia="es-ES"/>
         </w:rPr>
-        <w:t>CurrentAccount</w:t>
+        <w:t>SchemeName</w:t>
       </w:r>
       <w:proofErr w:type="spellEnd"/>
       <w:r>
         <w:rPr>
           <w:lang w:eastAsia="es-ES"/>
         </w:rPr>
-        <w:t xml:space="preserve">) </w:t>
-      </w:r>
-      <w:r>
-        <w:rPr>
-          <w:lang w:eastAsia="es-ES"/>
-        </w:rPr>
-        <w:t>además de</w:t>
-      </w:r>
-      <w:r>
-        <w:rPr>
-          <w:lang w:eastAsia="es-ES"/>
-        </w:rPr>
-        <w:t xml:space="preserve"> un ingreso </w:t>
-      </w:r>
-      <w:r>
-        <w:rPr>
-          <w:lang w:eastAsia="es-ES"/>
-        </w:rPr>
-        <w:t xml:space="preserve">mínimo </w:t>
-      </w:r>
-      <w:r>
-        <w:rPr>
-          <w:lang w:eastAsia="es-ES"/>
-        </w:rPr>
-        <w:t xml:space="preserve">inicial en </w:t>
-      </w:r>
-      <w:r>
-        <w:rPr>
-          <w:lang w:eastAsia="es-ES"/>
-        </w:rPr>
-        <w:t xml:space="preserve">saldo debito </w:t>
-      </w:r>
-      <w:r>
-        <w:rPr>
-          <w:lang w:eastAsia="es-ES"/>
-        </w:rPr>
-        <w:t>euros (</w:t>
-      </w:r>
-      <w:proofErr w:type="spellStart"/>
+        <w:t xml:space="preserve"> </w:t>
+      </w:r>
+      <w:r>
+        <w:rPr>
+          <w:lang w:eastAsia="es-ES"/>
+        </w:rPr>
+        <w:t>cuyas primeras</w:t>
+      </w:r>
+      <w:r>
+        <w:rPr>
+          <w:lang w:eastAsia="es-ES"/>
+        </w:rPr>
+        <w:t xml:space="preserve"> tres</w:t>
+      </w:r>
+      <w:r>
+        <w:rPr>
+          <w:lang w:eastAsia="es-ES"/>
+        </w:rPr>
+        <w:t xml:space="preserve"> posiciones </w:t>
+      </w:r>
+      <w:r>
+        <w:rPr>
+          <w:lang w:eastAsia="es-ES"/>
+        </w:rPr>
+        <w:t xml:space="preserve">del registro </w:t>
+      </w:r>
+      <w:r>
+        <w:rPr>
+          <w:lang w:eastAsia="es-ES"/>
+        </w:rPr>
+        <w:t xml:space="preserve">sean </w:t>
+      </w:r>
+      <w:r>
+        <w:rPr>
+          <w:lang w:eastAsia="es-ES"/>
+        </w:rPr>
+        <w:t>“</w:t>
+      </w:r>
       <w:r>
         <w:rPr>
           <w:i/>
           <w:lang w:eastAsia="es-ES"/>
         </w:rPr>
-        <w:t>PositionKeeping</w:t>
-      </w:r>
-      <w:proofErr w:type="spellEnd"/>
-      <w:r>
-        <w:rPr>
-          <w:lang w:eastAsia="es-ES"/>
-        </w:rPr>
-        <w:t>).</w:t>
+        <w:t>UK.</w:t>
+      </w:r>
+      <w:r>
+        <w:rPr>
+          <w:lang w:eastAsia="es-ES"/>
+        </w:rPr>
+        <w:t>”.</w:t>
       </w:r>
     </w:p>
     <w:p>
@@ -15301,65 +15241,52 @@
       <w:r>
         <w:rPr>
           <w:b/>
-          <w:lang w:eastAsia="es-ES"/>
-        </w:rPr>
-        <w:t>Cálculo de funciones de agregación</w:t>
-      </w:r>
-      <w:r>
-        <w:rPr>
-          <w:lang w:eastAsia="es-ES"/>
-        </w:rPr>
-        <w:t>: máximo (</w:t>
+          <w:bCs/>
+          <w:lang w:eastAsia="es-ES"/>
+        </w:rPr>
+        <w:t>I</w:t>
       </w:r>
       <w:r>
         <w:rPr>
           <w:b/>
-          <w:lang w:eastAsia="es-ES"/>
-        </w:rPr>
-        <w:t>MAX</w:t>
-      </w:r>
-      <w:r>
-        <w:rPr>
-          <w:lang w:eastAsia="es-ES"/>
-        </w:rPr>
-        <w:t>) y media (</w:t>
-      </w:r>
-      <w:r>
-        <w:rPr>
-          <w:b/>
-          <w:lang w:eastAsia="es-ES"/>
-        </w:rPr>
-        <w:t>AVG</w:t>
-      </w:r>
-      <w:r>
-        <w:rPr>
-          <w:lang w:eastAsia="es-ES"/>
-        </w:rPr>
-        <w:t>) sobre campo numérico Amount en los registros</w:t>
-      </w:r>
-      <w:r>
-        <w:rPr>
-          <w:lang w:eastAsia="es-ES"/>
-        </w:rPr>
-        <w:t xml:space="preserve"> de </w:t>
-      </w:r>
-      <w:r>
-        <w:rPr>
-          <w:lang w:eastAsia="es-ES"/>
-        </w:rPr>
-        <w:t>crédito</w:t>
-      </w:r>
-      <w:r>
-        <w:rPr>
-          <w:lang w:eastAsia="es-ES"/>
-        </w:rPr>
-        <w:t xml:space="preserve"> </w:t>
-      </w:r>
-      <w:r>
-        <w:rPr>
-          <w:lang w:eastAsia="es-ES"/>
-        </w:rPr>
-        <w:t>(</w:t>
+          <w:bCs/>
+          <w:lang w:eastAsia="es-ES"/>
+        </w:rPr>
+        <w:t>nserción de datos con distribución entre varios dominios</w:t>
+      </w:r>
+      <w:r>
+        <w:rPr>
+          <w:lang w:eastAsia="es-ES"/>
+        </w:rPr>
+        <w:t xml:space="preserve">: </w:t>
+      </w:r>
+      <w:r>
+        <w:rPr>
+          <w:lang w:eastAsia="es-ES"/>
+        </w:rPr>
+        <w:t>N</w:t>
+      </w:r>
+      <w:r>
+        <w:rPr>
+          <w:lang w:eastAsia="es-ES"/>
+        </w:rPr>
+        <w:t>uevo cliente y sus direcciones (</w:t>
+      </w:r>
+      <w:proofErr w:type="spellStart"/>
+      <w:r>
+        <w:rPr>
+          <w:i/>
+          <w:lang w:eastAsia="es-ES"/>
+        </w:rPr>
+        <w:t>CustomerProfile</w:t>
+      </w:r>
+      <w:proofErr w:type="spellEnd"/>
+      <w:r>
+        <w:rPr>
+          <w:i/>
+          <w:lang w:eastAsia="es-ES"/>
+        </w:rPr>
+        <w:t xml:space="preserve"> y </w:t>
       </w:r>
       <w:proofErr w:type="spellStart"/>
       <w:proofErr w:type="gramStart"/>
@@ -15368,6 +15295,198 @@
           <w:i/>
           <w:lang w:eastAsia="es-ES"/>
         </w:rPr>
+        <w:t>CustomerProfile</w:t>
+      </w:r>
+      <w:proofErr w:type="spellEnd"/>
+      <w:r>
+        <w:rPr>
+          <w:i/>
+          <w:lang w:eastAsia="es-ES"/>
+        </w:rPr>
+        <w:t>.[</w:t>
+      </w:r>
+      <w:proofErr w:type="spellStart"/>
+      <w:proofErr w:type="gramEnd"/>
+      <w:r>
+        <w:rPr>
+          <w:i/>
+          <w:lang w:eastAsia="es-ES"/>
+        </w:rPr>
+        <w:t>Address</w:t>
+      </w:r>
+      <w:proofErr w:type="spellEnd"/>
+      <w:r>
+        <w:rPr>
+          <w:i/>
+          <w:lang w:eastAsia="es-ES"/>
+        </w:rPr>
+        <w:t>]</w:t>
+      </w:r>
+      <w:r>
+        <w:rPr>
+          <w:lang w:eastAsia="es-ES"/>
+        </w:rPr>
+        <w:t>) y alta simultanea de cuenta nueva (</w:t>
+      </w:r>
+      <w:proofErr w:type="spellStart"/>
+      <w:r>
+        <w:rPr>
+          <w:i/>
+          <w:lang w:eastAsia="es-ES"/>
+        </w:rPr>
+        <w:t>CurrentAccount</w:t>
+      </w:r>
+      <w:proofErr w:type="spellEnd"/>
+      <w:r>
+        <w:rPr>
+          <w:lang w:eastAsia="es-ES"/>
+        </w:rPr>
+        <w:t xml:space="preserve">) </w:t>
+      </w:r>
+      <w:r>
+        <w:rPr>
+          <w:lang w:eastAsia="es-ES"/>
+        </w:rPr>
+        <w:t>además de</w:t>
+      </w:r>
+      <w:r>
+        <w:rPr>
+          <w:lang w:eastAsia="es-ES"/>
+        </w:rPr>
+        <w:t xml:space="preserve"> un ingreso </w:t>
+      </w:r>
+      <w:r>
+        <w:rPr>
+          <w:lang w:eastAsia="es-ES"/>
+        </w:rPr>
+        <w:t xml:space="preserve">mínimo </w:t>
+      </w:r>
+      <w:r>
+        <w:rPr>
+          <w:lang w:eastAsia="es-ES"/>
+        </w:rPr>
+        <w:t xml:space="preserve">inicial en </w:t>
+      </w:r>
+      <w:r>
+        <w:rPr>
+          <w:lang w:eastAsia="es-ES"/>
+        </w:rPr>
+        <w:t xml:space="preserve">saldo debito </w:t>
+      </w:r>
+      <w:r>
+        <w:rPr>
+          <w:lang w:eastAsia="es-ES"/>
+        </w:rPr>
+        <w:t>euros (</w:t>
+      </w:r>
+      <w:proofErr w:type="spellStart"/>
+      <w:r>
+        <w:rPr>
+          <w:i/>
+          <w:lang w:eastAsia="es-ES"/>
+        </w:rPr>
+        <w:t>PositionKeeping</w:t>
+      </w:r>
+      <w:proofErr w:type="spellEnd"/>
+      <w:r>
+        <w:rPr>
+          <w:lang w:eastAsia="es-ES"/>
+        </w:rPr>
+        <w:t>).</w:t>
+      </w:r>
+    </w:p>
+    <w:p>
+      <w:pPr>
+        <w:pStyle w:val="Prrafodelista"/>
+        <w:spacing w:line="360" w:lineRule="auto"/>
+        <w:rPr>
+          <w:lang w:eastAsia="es-ES"/>
+        </w:rPr>
+      </w:pPr>
+    </w:p>
+    <w:p>
+      <w:pPr>
+        <w:pStyle w:val="Prrafodelista"/>
+        <w:numPr>
+          <w:ilvl w:val="0"/>
+          <w:numId w:val="17"/>
+        </w:numPr>
+        <w:spacing w:line="360" w:lineRule="auto"/>
+        <w:ind w:left="720"/>
+        <w:rPr>
+          <w:lang w:eastAsia="es-ES"/>
+        </w:rPr>
+      </w:pPr>
+      <w:r>
+        <w:rPr>
+          <w:b/>
+          <w:lang w:eastAsia="es-ES"/>
+        </w:rPr>
+        <w:t>Cálculo de funciones de agregación</w:t>
+      </w:r>
+      <w:r>
+        <w:rPr>
+          <w:lang w:eastAsia="es-ES"/>
+        </w:rPr>
+        <w:t>: máximo (</w:t>
+      </w:r>
+      <w:r>
+        <w:rPr>
+          <w:b/>
+          <w:lang w:eastAsia="es-ES"/>
+        </w:rPr>
+        <w:t>MAX</w:t>
+      </w:r>
+      <w:r>
+        <w:rPr>
+          <w:lang w:eastAsia="es-ES"/>
+        </w:rPr>
+        <w:t>) y media (</w:t>
+      </w:r>
+      <w:r>
+        <w:rPr>
+          <w:b/>
+          <w:lang w:eastAsia="es-ES"/>
+        </w:rPr>
+        <w:t>AVG</w:t>
+      </w:r>
+      <w:r>
+        <w:rPr>
+          <w:lang w:eastAsia="es-ES"/>
+        </w:rPr>
+        <w:t>) sobre campo numérico Amount en los registros</w:t>
+      </w:r>
+      <w:r>
+        <w:rPr>
+          <w:lang w:eastAsia="es-ES"/>
+        </w:rPr>
+        <w:t xml:space="preserve"> de </w:t>
+      </w:r>
+      <w:r>
+        <w:rPr>
+          <w:lang w:eastAsia="es-ES"/>
+        </w:rPr>
+        <w:t>crédito</w:t>
+      </w:r>
+      <w:r>
+        <w:rPr>
+          <w:lang w:eastAsia="es-ES"/>
+        </w:rPr>
+        <w:t xml:space="preserve"> </w:t>
+      </w:r>
+      <w:r>
+        <w:rPr>
+          <w:lang w:eastAsia="es-ES"/>
+        </w:rPr>
+        <w:t>(</w:t>
+      </w:r>
+      <w:proofErr w:type="spellStart"/>
+      <w:proofErr w:type="gramStart"/>
+      <w:r>
+        <w:rPr>
+          <w:i/>
+          <w:lang w:eastAsia="es-ES"/>
+        </w:rPr>
         <w:t>PositionKeeping.</w:t>
       </w:r>
       <w:r>
@@ -15456,6 +15575,7 @@
         <w:rPr>
           <w:lang w:eastAsia="es-ES"/>
         </w:rPr>
+        <w:lastRenderedPageBreak/>
         <w:t>Las casuísticas de prueba que impliquen</w:t>
       </w:r>
       <w:r>
@@ -15504,7 +15624,7 @@
       <w:pPr>
         <w:pStyle w:val="Ttulo2"/>
       </w:pPr>
-      <w:bookmarkStart w:id="60" w:name="_Toc99788713"/>
+      <w:bookmarkStart w:id="61" w:name="_Toc99788713"/>
       <w:r>
         <w:lastRenderedPageBreak/>
         <w:t xml:space="preserve">Definición </w:t>
@@ -15515,7 +15635,7 @@
       <w:r>
         <w:t>entidades relacionales</w:t>
       </w:r>
-      <w:bookmarkEnd w:id="60"/>
+      <w:bookmarkEnd w:id="61"/>
     </w:p>
     <w:p>
       <w:pPr>
@@ -16478,7 +16598,7 @@
       <w:pPr>
         <w:pStyle w:val="Ttulo2"/>
       </w:pPr>
-      <w:bookmarkStart w:id="61" w:name="_Toc99788714"/>
+      <w:bookmarkStart w:id="62" w:name="_Toc99788714"/>
       <w:r>
         <w:t xml:space="preserve">Definición del modelo </w:t>
       </w:r>
@@ -16488,7 +16608,7 @@
       <w:r>
         <w:t>documental</w:t>
       </w:r>
-      <w:bookmarkEnd w:id="61"/>
+      <w:bookmarkEnd w:id="62"/>
     </w:p>
     <w:p>
       <w:pPr>
@@ -27034,11 +27154,11 @@
       <w:pPr>
         <w:pStyle w:val="Ttulo2"/>
       </w:pPr>
-      <w:bookmarkStart w:id="62" w:name="_Toc99788715"/>
+      <w:bookmarkStart w:id="63" w:name="_Toc99788715"/>
       <w:r>
         <w:t>Definición del modelo de información columnar</w:t>
       </w:r>
-      <w:bookmarkEnd w:id="62"/>
+      <w:bookmarkEnd w:id="63"/>
     </w:p>
     <w:p>
       <w:pPr>
@@ -27598,18 +27718,34 @@
       <w:r>
         <w:t xml:space="preserve">          </w:t>
       </w:r>
-      <w:bookmarkStart w:id="63" w:name="_Toc99723574"/>
+      <w:bookmarkStart w:id="64" w:name="_Toc99723574"/>
       <w:r>
         <w:t xml:space="preserve">Ilustración </w:t>
       </w:r>
-      <w:fldSimple w:instr=" SEQ Ilustración \* ARABIC ">
-        <w:r>
-          <w:rPr>
-            <w:noProof/>
-          </w:rPr>
-          <w:t>3</w:t>
-        </w:r>
-      </w:fldSimple>
+      <w:r>
+        <w:fldChar w:fldCharType="begin"/>
+      </w:r>
+      <w:r>
+        <w:instrText xml:space="preserve"> SEQ Ilus</w:instrText>
+      </w:r>
+      <w:r>
+        <w:instrText xml:space="preserve">tración \* ARABIC </w:instrText>
+      </w:r>
+      <w:r>
+        <w:fldChar w:fldCharType="separate"/>
+      </w:r>
+      <w:r>
+        <w:rPr>
+          <w:noProof/>
+        </w:rPr>
+        <w:t>3</w:t>
+      </w:r>
+      <w:r>
+        <w:rPr>
+          <w:noProof/>
+        </w:rPr>
+        <w:fldChar w:fldCharType="end"/>
+      </w:r>
       <w:r>
         <w:t xml:space="preserve">. </w:t>
       </w:r>
@@ -27622,7 +27758,7 @@
       <w:r>
         <w:t xml:space="preserve"> (fuente. Elaboración propia)</w:t>
       </w:r>
-      <w:bookmarkEnd w:id="63"/>
+      <w:bookmarkEnd w:id="64"/>
     </w:p>
     <w:p/>
     <w:p>
@@ -27754,18 +27890,31 @@
           <w:lang w:eastAsia="es-ES"/>
         </w:rPr>
       </w:pPr>
-      <w:bookmarkStart w:id="64" w:name="_Toc99723575"/>
+      <w:bookmarkStart w:id="65" w:name="_Toc99723575"/>
       <w:r>
         <w:t xml:space="preserve">Ilustración </w:t>
       </w:r>
-      <w:fldSimple w:instr=" SEQ Ilustración \* ARABIC ">
-        <w:r>
-          <w:rPr>
-            <w:noProof/>
-          </w:rPr>
-          <w:t>4</w:t>
-        </w:r>
-      </w:fldSimple>
+      <w:r>
+        <w:fldChar w:fldCharType="begin"/>
+      </w:r>
+      <w:r>
+        <w:instrText xml:space="preserve"> SEQ Ilustración \* ARABIC </w:instrText>
+      </w:r>
+      <w:r>
+        <w:fldChar w:fldCharType="separate"/>
+      </w:r>
+      <w:r>
+        <w:rPr>
+          <w:noProof/>
+        </w:rPr>
+        <w:t>4</w:t>
+      </w:r>
+      <w:r>
+        <w:rPr>
+          <w:noProof/>
+        </w:rPr>
+        <w:fldChar w:fldCharType="end"/>
+      </w:r>
       <w:r>
         <w:t xml:space="preserve">. Diagrama modelo datos columnar </w:t>
       </w:r>
@@ -27775,7 +27924,7 @@
       <w:r>
         <w:t xml:space="preserve"> (fuente. Elaboración propia)</w:t>
       </w:r>
-      <w:bookmarkEnd w:id="64"/>
+      <w:bookmarkEnd w:id="65"/>
     </w:p>
     <w:p>
       <w:pPr>
@@ -27884,18 +28033,31 @@
         <w:pStyle w:val="Descripcin"/>
         <w:ind w:firstLine="708"/>
       </w:pPr>
-      <w:bookmarkStart w:id="65" w:name="_Toc99723576"/>
+      <w:bookmarkStart w:id="66" w:name="_Toc99723576"/>
       <w:r>
         <w:t xml:space="preserve">Ilustración </w:t>
       </w:r>
-      <w:fldSimple w:instr=" SEQ Ilustración \* ARABIC ">
-        <w:r>
-          <w:rPr>
-            <w:noProof/>
-          </w:rPr>
-          <w:t>5</w:t>
-        </w:r>
-      </w:fldSimple>
+      <w:r>
+        <w:fldChar w:fldCharType="begin"/>
+      </w:r>
+      <w:r>
+        <w:instrText xml:space="preserve"> SEQ Ilustración \* ARABIC </w:instrText>
+      </w:r>
+      <w:r>
+        <w:fldChar w:fldCharType="separate"/>
+      </w:r>
+      <w:r>
+        <w:rPr>
+          <w:noProof/>
+        </w:rPr>
+        <w:t>5</w:t>
+      </w:r>
+      <w:r>
+        <w:rPr>
+          <w:noProof/>
+        </w:rPr>
+        <w:fldChar w:fldCharType="end"/>
+      </w:r>
       <w:r>
         <w:t>. Tabla</w:t>
       </w:r>
@@ -27908,7 +28070,7 @@
       <w:r>
         <w:t xml:space="preserve"> (fuente. Elaboración propia)</w:t>
       </w:r>
-      <w:bookmarkEnd w:id="65"/>
+      <w:bookmarkEnd w:id="66"/>
     </w:p>
     <w:p/>
     <w:p/>
@@ -28002,18 +28164,31 @@
         <w:pStyle w:val="Descripcin"/>
         <w:ind w:firstLine="708"/>
       </w:pPr>
-      <w:bookmarkStart w:id="66" w:name="_Toc99723577"/>
+      <w:bookmarkStart w:id="67" w:name="_Toc99723577"/>
       <w:r>
         <w:t xml:space="preserve">Ilustración </w:t>
       </w:r>
-      <w:fldSimple w:instr=" SEQ Ilustración \* ARABIC ">
-        <w:r>
-          <w:rPr>
-            <w:noProof/>
-          </w:rPr>
-          <w:t>6</w:t>
-        </w:r>
-      </w:fldSimple>
+      <w:r>
+        <w:fldChar w:fldCharType="begin"/>
+      </w:r>
+      <w:r>
+        <w:instrText xml:space="preserve"> SEQ Ilustración \* ARABIC </w:instrText>
+      </w:r>
+      <w:r>
+        <w:fldChar w:fldCharType="separate"/>
+      </w:r>
+      <w:r>
+        <w:rPr>
+          <w:noProof/>
+        </w:rPr>
+        <w:t>6</w:t>
+      </w:r>
+      <w:r>
+        <w:rPr>
+          <w:noProof/>
+        </w:rPr>
+        <w:fldChar w:fldCharType="end"/>
+      </w:r>
       <w:r>
         <w:t xml:space="preserve">. Tabla columnar por consulta de </w:t>
       </w:r>
@@ -28023,7 +28198,7 @@
       <w:r>
         <w:t xml:space="preserve"> (fuente. Elaboración propia)</w:t>
       </w:r>
-      <w:bookmarkEnd w:id="66"/>
+      <w:bookmarkEnd w:id="67"/>
     </w:p>
     <w:p>
       <w:pPr>
@@ -28426,18 +28601,34 @@
       <w:pPr>
         <w:pStyle w:val="Descripcin"/>
       </w:pPr>
-      <w:bookmarkStart w:id="67" w:name="_Toc99723578"/>
+      <w:bookmarkStart w:id="68" w:name="_Toc99723578"/>
       <w:r>
         <w:t xml:space="preserve">Ilustración </w:t>
       </w:r>
-      <w:fldSimple w:instr=" SEQ Ilustración \* ARABIC ">
-        <w:r>
-          <w:rPr>
-            <w:noProof/>
-          </w:rPr>
-          <w:t>7</w:t>
-        </w:r>
-      </w:fldSimple>
+      <w:r>
+        <w:fldChar w:fldCharType="begin"/>
+      </w:r>
+      <w:r>
+        <w:instrText xml:space="preserve"> SEQ Ilustración</w:instrText>
+      </w:r>
+      <w:r>
+        <w:instrText xml:space="preserve"> \* ARABIC </w:instrText>
+      </w:r>
+      <w:r>
+        <w:fldChar w:fldCharType="separate"/>
+      </w:r>
+      <w:r>
+        <w:rPr>
+          <w:noProof/>
+        </w:rPr>
+        <w:t>7</w:t>
+      </w:r>
+      <w:r>
+        <w:rPr>
+          <w:noProof/>
+        </w:rPr>
+        <w:fldChar w:fldCharType="end"/>
+      </w:r>
       <w:r>
         <w:t>. Diagrama modelo datos columnar</w:t>
       </w:r>
@@ -28447,7 +28638,7 @@
       <w:r>
         <w:t xml:space="preserve"> (fuente. Elaboración propia)</w:t>
       </w:r>
-      <w:bookmarkEnd w:id="67"/>
+      <w:bookmarkEnd w:id="68"/>
     </w:p>
     <w:p>
       <w:pPr>
@@ -28496,21 +28687,7 @@
         <w:rPr>
           <w:lang w:eastAsia="es-ES"/>
         </w:rPr>
-        <w:t xml:space="preserve"> y una estrategia de ubicación de datos </w:t>
-      </w:r>
-      <w:bookmarkStart w:id="68" w:name="_GoBack"/>
-      <w:r>
-        <w:rPr>
-          <w:lang w:eastAsia="es-ES"/>
-        </w:rPr>
-        <w:t>simple</w:t>
-      </w:r>
-      <w:bookmarkEnd w:id="68"/>
-      <w:r>
-        <w:rPr>
-          <w:lang w:eastAsia="es-ES"/>
-        </w:rPr>
-        <w:t xml:space="preserve"> </w:t>
+        <w:t xml:space="preserve"> y una estrategia de ubicación de datos simple </w:t>
       </w:r>
       <w:r>
         <w:rPr>
@@ -33024,14 +33201,27 @@
       <w:r>
         <w:t xml:space="preserve">Ilustración </w:t>
       </w:r>
-      <w:fldSimple w:instr=" SEQ Ilustración \* ARABIC ">
-        <w:r>
-          <w:rPr>
-            <w:noProof/>
-          </w:rPr>
-          <w:t>8</w:t>
-        </w:r>
-      </w:fldSimple>
+      <w:r>
+        <w:fldChar w:fldCharType="begin"/>
+      </w:r>
+      <w:r>
+        <w:instrText xml:space="preserve"> SEQ Ilustración \* ARABIC </w:instrText>
+      </w:r>
+      <w:r>
+        <w:fldChar w:fldCharType="separate"/>
+      </w:r>
+      <w:r>
+        <w:rPr>
+          <w:noProof/>
+        </w:rPr>
+        <w:t>8</w:t>
+      </w:r>
+      <w:r>
+        <w:rPr>
+          <w:noProof/>
+        </w:rPr>
+        <w:fldChar w:fldCharType="end"/>
+      </w:r>
       <w:r>
         <w:t xml:space="preserve">. Arquitectura </w:t>
       </w:r>
@@ -33259,14 +33449,27 @@
       <w:r>
         <w:t xml:space="preserve">Ilustración </w:t>
       </w:r>
-      <w:fldSimple w:instr=" SEQ Ilustración \* ARABIC ">
-        <w:r>
-          <w:rPr>
-            <w:noProof/>
-          </w:rPr>
-          <w:t>9</w:t>
-        </w:r>
-      </w:fldSimple>
+      <w:r>
+        <w:fldChar w:fldCharType="begin"/>
+      </w:r>
+      <w:r>
+        <w:instrText xml:space="preserve"> SEQ Ilustración \* ARABIC </w:instrText>
+      </w:r>
+      <w:r>
+        <w:fldChar w:fldCharType="separate"/>
+      </w:r>
+      <w:r>
+        <w:rPr>
+          <w:noProof/>
+        </w:rPr>
+        <w:t>9</w:t>
+      </w:r>
+      <w:r>
+        <w:rPr>
+          <w:noProof/>
+        </w:rPr>
+        <w:fldChar w:fldCharType="end"/>
+      </w:r>
       <w:r>
         <w:t xml:space="preserve">. Arquitectura </w:t>
       </w:r>
@@ -34148,14 +34351,30 @@
       <w:r>
         <w:t xml:space="preserve">Ilustración </w:t>
       </w:r>
-      <w:fldSimple w:instr=" SEQ Ilustración \* ARABIC ">
-        <w:r>
-          <w:rPr>
-            <w:noProof/>
-          </w:rPr>
-          <w:t>10</w:t>
-        </w:r>
-      </w:fldSimple>
+      <w:r>
+        <w:fldChar w:fldCharType="begin"/>
+      </w:r>
+      <w:r>
+        <w:instrText xml:space="preserve"> SEQ Ilustraci</w:instrText>
+      </w:r>
+      <w:r>
+        <w:instrText xml:space="preserve">ón \* ARABIC </w:instrText>
+      </w:r>
+      <w:r>
+        <w:fldChar w:fldCharType="separate"/>
+      </w:r>
+      <w:r>
+        <w:rPr>
+          <w:noProof/>
+        </w:rPr>
+        <w:t>10</w:t>
+      </w:r>
+      <w:r>
+        <w:rPr>
+          <w:noProof/>
+        </w:rPr>
+        <w:fldChar w:fldCharType="end"/>
+      </w:r>
       <w:r>
         <w:t>. Modelo ETL del proyecto (fuente. Elaboración propia)</w:t>
       </w:r>
@@ -34265,27 +34484,14 @@
       <w:r>
         <w:t xml:space="preserve">Ilustración </w:t>
       </w:r>
-      <w:r>
-        <w:fldChar w:fldCharType="begin"/>
-      </w:r>
-      <w:r>
-        <w:instrText xml:space="preserve"> SEQ Ilustración \* ARABIC </w:instrText>
-      </w:r>
-      <w:r>
-        <w:fldChar w:fldCharType="separate"/>
-      </w:r>
-      <w:r>
-        <w:rPr>
-          <w:noProof/>
-        </w:rPr>
-        <w:t>11</w:t>
-      </w:r>
-      <w:r>
-        <w:rPr>
-          <w:noProof/>
-        </w:rPr>
-        <w:fldChar w:fldCharType="end"/>
-      </w:r>
+      <w:fldSimple w:instr=" SEQ Ilustración \* ARABIC ">
+        <w:r>
+          <w:rPr>
+            <w:noProof/>
+          </w:rPr>
+          <w:t>11</w:t>
+        </w:r>
+      </w:fldSimple>
       <w:r>
         <w:t>. Arquitectura ecosistema pruebas (fuente. Elaboración propia)</w:t>
       </w:r>
@@ -35277,14 +35483,27 @@
       <w:r>
         <w:t xml:space="preserve">Ilustración </w:t>
       </w:r>
-      <w:fldSimple w:instr=" SEQ Ilustración \* ARABIC ">
-        <w:r>
-          <w:rPr>
-            <w:noProof/>
-          </w:rPr>
-          <w:t>12</w:t>
-        </w:r>
-      </w:fldSimple>
+      <w:r>
+        <w:fldChar w:fldCharType="begin"/>
+      </w:r>
+      <w:r>
+        <w:instrText xml:space="preserve"> SEQ Ilustración \* ARABIC </w:instrText>
+      </w:r>
+      <w:r>
+        <w:fldChar w:fldCharType="separate"/>
+      </w:r>
+      <w:r>
+        <w:rPr>
+          <w:noProof/>
+        </w:rPr>
+        <w:t>12</w:t>
+      </w:r>
+      <w:r>
+        <w:rPr>
+          <w:noProof/>
+        </w:rPr>
+        <w:fldChar w:fldCharType="end"/>
+      </w:r>
       <w:r>
         <w:t>. Arquitectura DIH (</w:t>
       </w:r>
@@ -55565,7 +55784,7 @@
 </file>
 
 <file path=customXml/itemProps1.xml><?xml version="1.0" encoding="utf-8"?>
-<ds:datastoreItem xmlns:ds="http://schemas.openxmlformats.org/officeDocument/2006/customXml" ds:itemID="{BF2D9185-268B-4BD3-8F23-82663260D02F}">
+<ds:datastoreItem xmlns:ds="http://schemas.openxmlformats.org/officeDocument/2006/customXml" ds:itemID="{904A0C7C-3777-4856-B29A-1415C196582F}">
   <ds:schemaRefs>
     <ds:schemaRef ds:uri="http://schemas.openxmlformats.org/officeDocument/2006/bibliography"/>
   </ds:schemaRefs>

</xml_diff>